<commit_message>
added 3d kmeans image
</commit_message>
<xml_diff>
--- a/documentation/Project Report.docx
+++ b/documentation/Project Report.docx
@@ -1,6 +1,6 @@
 
 <file path=word/document.xml><?xml version="1.0" encoding="utf-8"?>
-<w:document xmlns:wpc="http://schemas.microsoft.com/office/word/2010/wordprocessingCanvas" xmlns:cx="http://schemas.microsoft.com/office/drawing/2014/chartex" xmlns:cx1="http://schemas.microsoft.com/office/drawing/2015/9/8/chartex" xmlns:cx2="http://schemas.microsoft.com/office/drawing/2015/10/21/chartex" xmlns:cx3="http://schemas.microsoft.com/office/drawing/2016/5/9/chartex" xmlns:cx4="http://schemas.microsoft.com/office/drawing/2016/5/10/chartex" xmlns:cx5="http://schemas.microsoft.com/office/drawing/2016/5/11/chartex" xmlns:mc="http://schemas.openxmlformats.org/markup-compatibility/2006" xmlns:o="urn:schemas-microsoft-com:office:office" xmlns:r="http://schemas.openxmlformats.org/officeDocument/2006/relationships" xmlns:m="http://schemas.openxmlformats.org/officeDocument/2006/math" xmlns:v="urn:schemas-microsoft-com:vml" xmlns:wp14="http://schemas.microsoft.com/office/word/2010/wordprocessingDrawing" xmlns:wp="http://schemas.openxmlformats.org/drawingml/2006/wordprocessingDrawing" xmlns:w10="urn:schemas-microsoft-com:office:word" xmlns:w="http://schemas.openxmlformats.org/wordprocessingml/2006/main" xmlns:w14="http://schemas.microsoft.com/office/word/2010/wordml" xmlns:w15="http://schemas.microsoft.com/office/word/2012/wordml" xmlns:w16se="http://schemas.microsoft.com/office/word/2015/wordml/symex" xmlns:wpg="http://schemas.microsoft.com/office/word/2010/wordprocessingGroup" xmlns:wpi="http://schemas.microsoft.com/office/word/2010/wordprocessingInk" xmlns:wne="http://schemas.microsoft.com/office/word/2006/wordml" xmlns:wps="http://schemas.microsoft.com/office/word/2010/wordprocessingShape" mc:Ignorable="w14 w15 w16se wp14">
+<w:document xmlns:wpc="http://schemas.microsoft.com/office/word/2010/wordprocessingCanvas" xmlns:cx="http://schemas.microsoft.com/office/drawing/2014/chartex" xmlns:cx1="http://schemas.microsoft.com/office/drawing/2015/9/8/chartex" xmlns:cx2="http://schemas.microsoft.com/office/drawing/2015/10/21/chartex" xmlns:cx3="http://schemas.microsoft.com/office/drawing/2016/5/9/chartex" xmlns:cx4="http://schemas.microsoft.com/office/drawing/2016/5/10/chartex" xmlns:cx5="http://schemas.microsoft.com/office/drawing/2016/5/11/chartex" xmlns:cx6="http://schemas.microsoft.com/office/drawing/2016/5/12/chartex" xmlns:cx7="http://schemas.microsoft.com/office/drawing/2016/5/13/chartex" xmlns:cx8="http://schemas.microsoft.com/office/drawing/2016/5/14/chartex" xmlns:mc="http://schemas.openxmlformats.org/markup-compatibility/2006" xmlns:aink="http://schemas.microsoft.com/office/drawing/2016/ink" xmlns:am3d="http://schemas.microsoft.com/office/drawing/2017/model3d" xmlns:o="urn:schemas-microsoft-com:office:office" xmlns:r="http://schemas.openxmlformats.org/officeDocument/2006/relationships" xmlns:m="http://schemas.openxmlformats.org/officeDocument/2006/math" xmlns:v="urn:schemas-microsoft-com:vml" xmlns:wp14="http://schemas.microsoft.com/office/word/2010/wordprocessingDrawing" xmlns:wp="http://schemas.openxmlformats.org/drawingml/2006/wordprocessingDrawing" xmlns:w10="urn:schemas-microsoft-com:office:word" xmlns:w="http://schemas.openxmlformats.org/wordprocessingml/2006/main" xmlns:w14="http://schemas.microsoft.com/office/word/2010/wordml" xmlns:w15="http://schemas.microsoft.com/office/word/2012/wordml" xmlns:w16cid="http://schemas.microsoft.com/office/word/2016/wordml/cid" xmlns:w16se="http://schemas.microsoft.com/office/word/2015/wordml/symex" xmlns:wpg="http://schemas.microsoft.com/office/word/2010/wordprocessingGroup" xmlns:wpi="http://schemas.microsoft.com/office/word/2010/wordprocessingInk" xmlns:wne="http://schemas.microsoft.com/office/word/2006/wordml" xmlns:wps="http://schemas.microsoft.com/office/word/2010/wordprocessingShape" mc:Ignorable="w14 w15 w16se w16cid wp14">
   <w:body>
     <w:p>
       <w:bookmarkStart w:id="0" w:name="_Hlk527197957"/>
@@ -259,13 +259,8 @@
       <w:pPr>
         <w:ind w:left="1440" w:firstLine="720"/>
       </w:pPr>
-      <w:proofErr w:type="spellStart"/>
-      <w:r>
-        <w:t>Shruti</w:t>
-      </w:r>
-      <w:proofErr w:type="spellEnd"/>
-      <w:r>
-        <w:t xml:space="preserve"> </w:t>
+      <w:r>
+        <w:t xml:space="preserve">Shruti </w:t>
       </w:r>
       <w:proofErr w:type="spellStart"/>
       <w:r>
@@ -290,19 +285,9 @@
       <w:pPr>
         <w:ind w:left="1440" w:firstLine="720"/>
       </w:pPr>
-      <w:proofErr w:type="spellStart"/>
-      <w:r>
-        <w:t>Rhishabh</w:t>
-      </w:r>
-      <w:proofErr w:type="spellEnd"/>
-      <w:r>
-        <w:t xml:space="preserve"> </w:t>
-      </w:r>
-      <w:proofErr w:type="spellStart"/>
-      <w:r>
-        <w:t>Hattarki</w:t>
-      </w:r>
-      <w:proofErr w:type="spellEnd"/>
+      <w:r>
+        <w:t>Rhishabh Hattarki</w:t>
+      </w:r>
       <w:r>
         <w:tab/>
       </w:r>
@@ -318,13 +303,8 @@
       <w:pPr>
         <w:ind w:left="1440" w:firstLine="720"/>
       </w:pPr>
-      <w:proofErr w:type="spellStart"/>
-      <w:r>
-        <w:t>Sahil</w:t>
-      </w:r>
-      <w:proofErr w:type="spellEnd"/>
-      <w:r>
-        <w:t xml:space="preserve"> Dixit</w:t>
+      <w:r>
+        <w:t>Sahil Dixit</w:t>
       </w:r>
       <w:r>
         <w:tab/>
@@ -388,7 +368,7 @@
           <v:shape id="_x0000_i1025" type="#_x0000_t75" style="width:124pt;height:1in" o:ole="">
             <v:imagedata r:id="rId7" o:title=""/>
           </v:shape>
-          <o:OLEObject Type="Embed" ProgID="MSPhotoEd.3" ShapeID="_x0000_i1025" DrawAspect="Content" ObjectID="_1632735259" r:id="rId8"/>
+          <o:OLEObject Type="Embed" ProgID="MSPhotoEd.3" ShapeID="_x0000_i1025" DrawAspect="Content" ObjectID="_1632841695" r:id="rId8"/>
         </w:object>
       </w:r>
     </w:p>
@@ -808,7 +788,7 @@
                         </a:ln>
                         <a:extLst>
                           <a:ext uri="{91240B29-F687-4f45-9708-019B960494DF}">
-                            <a14:hiddenLine xmlns:a14="http://schemas.microsoft.com/office/drawing/2010/main" xmlns:w="http://schemas.openxmlformats.org/wordprocessingml/2006/main" xmlns:w10="urn:schemas-microsoft-com:office:word" xmlns:v="urn:schemas-microsoft-com:vml" xmlns:o="urn:schemas-microsoft-com:office:office" xmlns:mv="urn:schemas-microsoft-com:mac:vml" xmlns:mo="http://schemas.microsoft.com/office/mac/office/2008/main" xmlns="" w="9525">
+                            <a14:hiddenLine xmlns="" xmlns:mo="http://schemas.microsoft.com/office/mac/office/2008/main" xmlns:mv="urn:schemas-microsoft-com:mac:vml" xmlns:o="urn:schemas-microsoft-com:office:office" xmlns:v="urn:schemas-microsoft-com:vml" xmlns:w10="urn:schemas-microsoft-com:office:word" xmlns:w="http://schemas.openxmlformats.org/wordprocessingml/2006/main" xmlns:a14="http://schemas.microsoft.com/office/drawing/2010/main" w="9525">
                               <a:solidFill>
                                 <a:srgbClr val="000000"/>
                               </a:solidFill>
@@ -893,7 +873,7 @@
                 <v:stroke joinstyle="miter"/>
                 <v:path gradientshapeok="t" o:connecttype="rect"/>
               </v:shapetype>
-              <v:shape id="Text Box 2" o:spid="_x0000_s1026" type="#_x0000_t202" style="position:absolute;left:0;text-align:left;margin-left:-21.35pt;margin-top:2.35pt;width:313.15pt;height:80.8pt;z-index:251659264;visibility:visible;mso-wrap-style:square;mso-width-percent:0;mso-height-percent:200;mso-wrap-distance-left:9pt;mso-wrap-distance-top:0;mso-wrap-distance-right:9pt;mso-wrap-distance-bottom:0;mso-position-horizontal:absolute;mso-position-horizontal-relative:text;mso-position-vertical:absolute;mso-position-vertical-relative:text;mso-width-percent:0;mso-height-percent:200;mso-width-relative:margin;mso-height-relative:margin;v-text-anchor:top" o:gfxdata="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" stroked="f">
+              <v:shape id="Text Box 2" o:spid="_x0000_s1026" type="#_x0000_t202" style="position:absolute;left:0;text-align:left;margin-left:-21.35pt;margin-top:2.35pt;width:313.15pt;height:80.8pt;z-index:251659264;visibility:visible;mso-wrap-style:square;mso-width-percent:0;mso-height-percent:200;mso-wrap-distance-left:9pt;mso-wrap-distance-top:0;mso-wrap-distance-right:9pt;mso-wrap-distance-bottom:0;mso-position-horizontal:absolute;mso-position-horizontal-relative:text;mso-position-vertical:absolute;mso-position-vertical-relative:text;mso-width-percent:0;mso-height-percent:200;mso-width-relative:margin;mso-height-relative:margin;v-text-anchor:top" o:gfxdata="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" stroked="f">
                 <v:textbox style="mso-fit-shape-to-text:t">
                   <w:txbxContent>
                     <w:p>
@@ -960,7 +940,7 @@
           <v:shape id="_x0000_i1026" type="#_x0000_t75" style="width:124pt;height:1in" o:ole="">
             <v:imagedata r:id="rId7" o:title=""/>
           </v:shape>
-          <o:OLEObject Type="Embed" ProgID="MSPhotoEd.3" ShapeID="_x0000_i1026" DrawAspect="Content" ObjectID="_1632735260" r:id="rId9"/>
+          <o:OLEObject Type="Embed" ProgID="MSPhotoEd.3" ShapeID="_x0000_i1026" DrawAspect="Content" ObjectID="_1632841696" r:id="rId9"/>
         </w:object>
       </w:r>
     </w:p>
@@ -1031,7 +1011,7 @@
                         </a:ln>
                         <a:extLst>
                           <a:ext uri="{909E8E84-426E-40dd-AFC4-6F175D3DCCD1}">
-                            <a14:hiddenFill xmlns:a14="http://schemas.microsoft.com/office/drawing/2010/main" xmlns:w="http://schemas.openxmlformats.org/wordprocessingml/2006/main" xmlns:w10="urn:schemas-microsoft-com:office:word" xmlns:v="urn:schemas-microsoft-com:vml" xmlns:o="urn:schemas-microsoft-com:office:office" xmlns:mv="urn:schemas-microsoft-com:mac:vml" xmlns:mo="http://schemas.microsoft.com/office/mac/office/2008/main" xmlns="">
+                            <a14:hiddenFill xmlns="" xmlns:mo="http://schemas.microsoft.com/office/mac/office/2008/main" xmlns:mv="urn:schemas-microsoft-com:mac:vml" xmlns:o="urn:schemas-microsoft-com:office:office" xmlns:v="urn:schemas-microsoft-com:vml" xmlns:w10="urn:schemas-microsoft-com:office:word" xmlns:w="http://schemas.openxmlformats.org/wordprocessingml/2006/main" xmlns:a14="http://schemas.microsoft.com/office/drawing/2010/main">
                               <a:noFill/>
                             </a14:hiddenFill>
                           </a:ext>
@@ -1052,11 +1032,11 @@
           </mc:Choice>
           <mc:Fallback>
             <w:pict>
-              <v:shapetype w14:anchorId="5A86BAB5" id="_x0000_t32" coordsize="21600,21600" o:spt="32" o:oned="t" path="m,l21600,21600e" filled="f">
+              <v:shapetype w14:anchorId="1F721CED" id="_x0000_t32" coordsize="21600,21600" o:spt="32" o:oned="t" path="m,l21600,21600e" filled="f">
                 <v:path arrowok="t" fillok="f" o:connecttype="none"/>
                 <o:lock v:ext="edit" shapetype="t"/>
               </v:shapetype>
-              <v:shape id="Straight Arrow Connector 1" o:spid="_x0000_s1026" type="#_x0000_t32" style="position:absolute;margin-left:-21.35pt;margin-top:12.9pt;width:521.1pt;height:0;z-index:251660288;visibility:visible;mso-wrap-style:square;mso-width-percent:0;mso-height-percent:0;mso-wrap-distance-left:9pt;mso-wrap-distance-top:0;mso-wrap-distance-right:9pt;mso-wrap-distance-bottom:0;mso-position-horizontal:absolute;mso-position-horizontal-relative:text;mso-position-vertical:absolute;mso-position-vertical-relative:text;mso-width-percent:0;mso-height-percent:0;mso-width-relative:page;mso-height-relative:page" o:gfxdata="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" strokeweight="2pt"/>
+              <v:shape id="Straight Arrow Connector 1" o:spid="_x0000_s1026" type="#_x0000_t32" style="position:absolute;margin-left:-21.35pt;margin-top:12.9pt;width:521.1pt;height:0;z-index:251660288;visibility:visible;mso-wrap-style:square;mso-width-percent:0;mso-height-percent:0;mso-wrap-distance-left:9pt;mso-wrap-distance-top:0;mso-wrap-distance-right:9pt;mso-wrap-distance-bottom:0;mso-position-horizontal:absolute;mso-position-horizontal-relative:text;mso-position-vertical:absolute;mso-position-vertical-relative:text;mso-width-percent:0;mso-height-percent:0;mso-width-relative:page;mso-height-relative:page" o:gfxdata="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" strokeweight="2pt"/>
             </w:pict>
           </mc:Fallback>
         </mc:AlternateContent>
@@ -1250,13 +1230,8 @@
       <w:pPr>
         <w:ind w:left="720" w:firstLine="720"/>
       </w:pPr>
-      <w:proofErr w:type="spellStart"/>
-      <w:r>
-        <w:t>Shruti</w:t>
-      </w:r>
-      <w:proofErr w:type="spellEnd"/>
-      <w:r>
-        <w:t xml:space="preserve"> </w:t>
+      <w:r>
+        <w:t xml:space="preserve">Shruti </w:t>
       </w:r>
       <w:proofErr w:type="spellStart"/>
       <w:r>
@@ -1281,19 +1256,9 @@
       <w:pPr>
         <w:ind w:left="720" w:firstLine="720"/>
       </w:pPr>
-      <w:proofErr w:type="spellStart"/>
-      <w:r>
-        <w:t>Rhishabh</w:t>
-      </w:r>
-      <w:proofErr w:type="spellEnd"/>
-      <w:r>
-        <w:t xml:space="preserve"> </w:t>
-      </w:r>
-      <w:proofErr w:type="spellStart"/>
-      <w:r>
-        <w:t>Hattarki</w:t>
-      </w:r>
-      <w:proofErr w:type="spellEnd"/>
+      <w:r>
+        <w:t>Rhishabh Hattarki</w:t>
+      </w:r>
       <w:r>
         <w:tab/>
       </w:r>
@@ -1309,13 +1274,8 @@
       <w:pPr>
         <w:ind w:left="720" w:firstLine="720"/>
       </w:pPr>
-      <w:proofErr w:type="spellStart"/>
-      <w:r>
-        <w:t>Sahil</w:t>
-      </w:r>
-      <w:proofErr w:type="spellEnd"/>
-      <w:r>
-        <w:t xml:space="preserve"> Dixit</w:t>
+      <w:r>
+        <w:t>Sahil Dixit</w:t>
       </w:r>
       <w:r>
         <w:tab/>
@@ -3032,13 +2992,8 @@
       <w:r>
         <w:tab/>
       </w:r>
-      <w:proofErr w:type="spellStart"/>
-      <w:r>
-        <w:t>Shruti</w:t>
-      </w:r>
-      <w:proofErr w:type="spellEnd"/>
-      <w:r>
-        <w:t xml:space="preserve"> </w:t>
+      <w:r>
+        <w:t xml:space="preserve">Shruti </w:t>
       </w:r>
       <w:proofErr w:type="spellStart"/>
       <w:r>
@@ -3074,20 +3029,8 @@
       </w:r>
       <w:r>
         <w:tab/>
-      </w:r>
-      <w:proofErr w:type="spellStart"/>
-      <w:r>
-        <w:t>Rhishabh</w:t>
-      </w:r>
-      <w:proofErr w:type="spellEnd"/>
-      <w:r>
-        <w:t xml:space="preserve"> </w:t>
-      </w:r>
-      <w:proofErr w:type="spellStart"/>
-      <w:r>
-        <w:t>Hattarki</w:t>
-      </w:r>
-      <w:proofErr w:type="spellEnd"/>
+        <w:t>Rhishabh Hattarki</w:t>
+      </w:r>
     </w:p>
     <w:p>
       <w:pPr>
@@ -3117,14 +3060,7 @@
       </w:r>
       <w:r>
         <w:tab/>
-      </w:r>
-      <w:proofErr w:type="spellStart"/>
-      <w:r>
-        <w:t>Sahil</w:t>
-      </w:r>
-      <w:proofErr w:type="spellEnd"/>
-      <w:r>
-        <w:t xml:space="preserve"> Dixit</w:t>
+        <w:t>Sahil Dixit</w:t>
       </w:r>
     </w:p>
     <w:p>
@@ -4843,6 +4779,7 @@
       <w:r>
         <w:t>furnitures</w:t>
       </w:r>
+      <w:proofErr w:type="spellEnd"/>
     </w:p>
     <w:p>
       <w:pPr>
@@ -4853,7 +4790,6 @@
         </w:numPr>
         <w:shd w:val="clear" w:color="auto" w:fill="FFFFFF" w:themeFill="background1"/>
       </w:pPr>
-      <w:proofErr w:type="spellEnd"/>
       <w:r>
         <w:t>Appliances and Electronics</w:t>
       </w:r>
@@ -4938,7 +4874,6 @@
       <w:r>
         <w:t>logy) and gamma-rays (nuclear)</w:t>
       </w:r>
-      <w:proofErr w:type="spellStart"/>
     </w:p>
     <w:p>
       <w:pPr>
@@ -4949,6 +4884,7 @@
         </w:numPr>
         <w:shd w:val="clear" w:color="auto" w:fill="FFFFFF" w:themeFill="background1"/>
       </w:pPr>
+      <w:proofErr w:type="spellStart"/>
       <w:r>
         <w:t>Fibre</w:t>
       </w:r>
@@ -7950,19 +7886,8 @@
       </w:r>
     </w:p>
     <w:p>
-      <w:pPr>
-        <w:pStyle w:val="NormalWeb"/>
-        <w:shd w:val="clear" w:color="auto" w:fill="FFFFFF"/>
-        <w:spacing w:after="288" w:line="360" w:lineRule="atLeast"/>
-        <w:textAlignment w:val="baseline"/>
-      </w:pPr>
-      <w:proofErr w:type="spellStart"/>
-      <w:r>
-        <w:t>df</w:t>
-      </w:r>
-      <w:proofErr w:type="spellEnd"/>
-      <w:r>
-        <w:t xml:space="preserve"> = </w:t>
+      <w:r>
+        <w:t xml:space="preserve">df = </w:t>
       </w:r>
       <w:proofErr w:type="spellStart"/>
       <w:r>
@@ -8631,7 +8556,6 @@
           <w:color w:val="222222"/>
           <w:shd w:val="clear" w:color="auto" w:fill="FFFFFF"/>
         </w:rPr>
-        <w:lastRenderedPageBreak/>
         <w:t>    def fit(self, X, y):</w:t>
       </w:r>
       <w:r>
@@ -8734,6 +8658,7 @@
         <w:rPr>
           <w:color w:val="222222"/>
         </w:rPr>
+        <w:lastRenderedPageBreak/>
         <w:br/>
       </w:r>
       <w:r>
@@ -12952,7 +12877,7 @@
       </w:tr>
       <w:tr>
         <w:trPr>
-          <w:trHeight w:val="317"/>
+          <w:trHeight w:val="458"/>
         </w:trPr>
         <w:tc>
           <w:tcPr>
@@ -13730,7 +13655,7 @@
       </w:tr>
       <w:tr>
         <w:trPr>
-          <w:trHeight w:val="317"/>
+          <w:trHeight w:val="458"/>
         </w:trPr>
         <w:tc>
           <w:tcPr>
@@ -14429,7 +14354,7 @@
       </w:tr>
       <w:tr>
         <w:trPr>
-          <w:trHeight w:val="408"/>
+          <w:trHeight w:val="458"/>
         </w:trPr>
         <w:tc>
           <w:tcPr>
@@ -15862,7 +15787,6 @@
               <w:rPr>
                 <w:lang w:eastAsia="en-IN"/>
               </w:rPr>
-              <w:lastRenderedPageBreak/>
               <w:t xml:space="preserve">def </w:t>
             </w:r>
             <w:proofErr w:type="spellStart"/>
@@ -15952,6 +15876,7 @@
               <w:rPr>
                 <w:lang w:eastAsia="en-IN"/>
               </w:rPr>
+              <w:lastRenderedPageBreak/>
               <w:t>cal</w:t>
             </w:r>
             <w:proofErr w:type="spellEnd"/>
@@ -16860,21 +16785,7 @@
               <w:rPr>
                 <w:lang w:eastAsia="en-IN"/>
               </w:rPr>
-              <w:t xml:space="preserve">import pandas as </w:t>
-            </w:r>
-            <w:proofErr w:type="spellStart"/>
-            <w:r>
-              <w:rPr>
-                <w:lang w:eastAsia="en-IN"/>
-              </w:rPr>
-              <w:t>pd</w:t>
-            </w:r>
-            <w:proofErr w:type="spellEnd"/>
-            <w:r>
-              <w:rPr>
-                <w:lang w:eastAsia="en-IN"/>
-              </w:rPr>
-              <w:t xml:space="preserve"> </w:t>
+              <w:t xml:space="preserve">import pandas as pd </w:t>
             </w:r>
           </w:p>
         </w:tc>
@@ -18414,6 +18325,7 @@
               <w:rPr>
                 <w:lang w:eastAsia="en-IN"/>
               </w:rPr>
+              <w:lastRenderedPageBreak/>
               <w:t>'</w:t>
             </w:r>
             <w:proofErr w:type="spellStart"/>
@@ -21073,6 +20985,7 @@
               <w:rPr>
                 <w:lang w:eastAsia="en-IN"/>
               </w:rPr>
+              <w:lastRenderedPageBreak/>
               <w:t>k_sorted_labels</w:t>
             </w:r>
             <w:proofErr w:type="spellEnd"/>
@@ -23771,6 +23684,7 @@
               <w:rPr>
                 <w:lang w:eastAsia="en-IN"/>
               </w:rPr>
+              <w:lastRenderedPageBreak/>
               <w:t xml:space="preserve"># </w:t>
             </w:r>
             <w:proofErr w:type="spellStart"/>
@@ -24672,7 +24586,6 @@
               <w:rPr>
                 <w:lang w:eastAsia="en-IN"/>
               </w:rPr>
-              <w:lastRenderedPageBreak/>
               <w:t>knn</w:t>
             </w:r>
             <w:proofErr w:type="spellEnd"/>
@@ -25626,6 +25539,7 @@
               <w:jc w:val="center"/>
             </w:pPr>
             <w:r>
+              <w:lastRenderedPageBreak/>
               <w:t>4. Locate glass heading button, click</w:t>
             </w:r>
           </w:p>
@@ -25728,7 +25642,7 @@
       </w:tr>
       <w:tr>
         <w:trPr>
-          <w:trHeight w:val="317"/>
+          <w:trHeight w:val="458"/>
         </w:trPr>
         <w:tc>
           <w:tcPr>
@@ -26022,6 +25936,8 @@
             <w:pPr>
               <w:jc w:val="center"/>
             </w:pPr>
+            <w:bookmarkStart w:id="1" w:name="_GoBack"/>
+            <w:bookmarkEnd w:id="1"/>
             <w:r>
               <w:t>Pass/ Fail</w:t>
             </w:r>
@@ -26617,7 +26533,7 @@
       </w:tr>
       <w:tr>
         <w:trPr>
-          <w:trHeight w:val="317"/>
+          <w:trHeight w:val="458"/>
         </w:trPr>
         <w:tc>
           <w:tcPr>
@@ -27383,6 +27299,7 @@
           <w:szCs w:val="21"/>
           <w:lang w:val="en-IN" w:eastAsia="en-IN"/>
         </w:rPr>
+        <w:lastRenderedPageBreak/>
         <w:t xml:space="preserve">from </w:t>
       </w:r>
       <w:proofErr w:type="spellStart"/>
@@ -28360,7 +28277,6 @@
           <w:szCs w:val="21"/>
           <w:lang w:val="en-IN" w:eastAsia="en-IN"/>
         </w:rPr>
-        <w:lastRenderedPageBreak/>
         <w:t xml:space="preserve">    </w:t>
       </w:r>
       <w:proofErr w:type="spellStart"/>
@@ -29538,27 +29454,7 @@
           <w:szCs w:val="21"/>
           <w:lang w:val="en-IN" w:eastAsia="en-IN"/>
         </w:rPr>
-        <w:t>(</w:t>
-      </w:r>
-      <w:proofErr w:type="spellStart"/>
-      <w:r>
-        <w:rPr>
-          <w:color w:val="000000"/>
-          <w:sz w:val="21"/>
-          <w:szCs w:val="21"/>
-          <w:lang w:val="en-IN" w:eastAsia="en-IN"/>
-        </w:rPr>
-        <w:t>str</w:t>
-      </w:r>
-      <w:proofErr w:type="spellEnd"/>
-      <w:r>
-        <w:rPr>
-          <w:color w:val="000000"/>
-          <w:sz w:val="21"/>
-          <w:szCs w:val="21"/>
-          <w:lang w:val="en-IN" w:eastAsia="en-IN"/>
-        </w:rPr>
-        <w:t>(</w:t>
+        <w:t>(str(</w:t>
       </w:r>
       <w:proofErr w:type="spellStart"/>
       <w:r>
@@ -30060,6 +29956,7 @@
           <w:sz w:val="32"/>
           <w:szCs w:val="32"/>
         </w:rPr>
+        <w:lastRenderedPageBreak/>
         <w:br w:type="page"/>
       </w:r>
     </w:p>
@@ -30192,15 +30089,7 @@
         <w:t xml:space="preserve"> </w:t>
       </w:r>
       <w:r>
-        <w:t xml:space="preserve">This is the first page of the </w:t>
-      </w:r>
-      <w:proofErr w:type="spellStart"/>
-      <w:r>
-        <w:t>WebApp</w:t>
-      </w:r>
-      <w:proofErr w:type="spellEnd"/>
-      <w:r>
-        <w:t xml:space="preserve"> created for the project. This page takes the attributes as input. </w:t>
+        <w:t xml:space="preserve">This is the first page of the WebApp created for the project. This page takes the attributes as input. </w:t>
       </w:r>
     </w:p>
     <w:p>
@@ -31087,8 +30976,6 @@
         <w:jc w:val="both"/>
         <w:textAlignment w:val="baseline"/>
       </w:pPr>
-      <w:bookmarkStart w:id="1" w:name="_GoBack"/>
-      <w:bookmarkEnd w:id="1"/>
     </w:p>
     <w:sectPr>
       <w:headerReference w:type="default" r:id="rId51"/>
@@ -31103,7 +30990,7 @@
 </file>
 
 <file path=word/endnotes.xml><?xml version="1.0" encoding="utf-8"?>
-<w:endnotes xmlns:wpc="http://schemas.microsoft.com/office/word/2010/wordprocessingCanvas" xmlns:cx="http://schemas.microsoft.com/office/drawing/2014/chartex" xmlns:cx1="http://schemas.microsoft.com/office/drawing/2015/9/8/chartex" xmlns:cx2="http://schemas.microsoft.com/office/drawing/2015/10/21/chartex" xmlns:cx3="http://schemas.microsoft.com/office/drawing/2016/5/9/chartex" xmlns:cx4="http://schemas.microsoft.com/office/drawing/2016/5/10/chartex" xmlns:cx5="http://schemas.microsoft.com/office/drawing/2016/5/11/chartex" xmlns:mc="http://schemas.openxmlformats.org/markup-compatibility/2006" xmlns:o="urn:schemas-microsoft-com:office:office" xmlns:r="http://schemas.openxmlformats.org/officeDocument/2006/relationships" xmlns:m="http://schemas.openxmlformats.org/officeDocument/2006/math" xmlns:v="urn:schemas-microsoft-com:vml" xmlns:wp14="http://schemas.microsoft.com/office/word/2010/wordprocessingDrawing" xmlns:wp="http://schemas.openxmlformats.org/drawingml/2006/wordprocessingDrawing" xmlns:w10="urn:schemas-microsoft-com:office:word" xmlns:w="http://schemas.openxmlformats.org/wordprocessingml/2006/main" xmlns:w14="http://schemas.microsoft.com/office/word/2010/wordml" xmlns:w15="http://schemas.microsoft.com/office/word/2012/wordml" xmlns:w16se="http://schemas.microsoft.com/office/word/2015/wordml/symex" xmlns:wpg="http://schemas.microsoft.com/office/word/2010/wordprocessingGroup" xmlns:wpi="http://schemas.microsoft.com/office/word/2010/wordprocessingInk" xmlns:wne="http://schemas.microsoft.com/office/word/2006/wordml" xmlns:wps="http://schemas.microsoft.com/office/word/2010/wordprocessingShape" mc:Ignorable="w14 w15 w16se wp14">
+<w:endnotes xmlns:wpc="http://schemas.microsoft.com/office/word/2010/wordprocessingCanvas" xmlns:cx="http://schemas.microsoft.com/office/drawing/2014/chartex" xmlns:cx1="http://schemas.microsoft.com/office/drawing/2015/9/8/chartex" xmlns:cx2="http://schemas.microsoft.com/office/drawing/2015/10/21/chartex" xmlns:cx3="http://schemas.microsoft.com/office/drawing/2016/5/9/chartex" xmlns:cx4="http://schemas.microsoft.com/office/drawing/2016/5/10/chartex" xmlns:cx5="http://schemas.microsoft.com/office/drawing/2016/5/11/chartex" xmlns:cx6="http://schemas.microsoft.com/office/drawing/2016/5/12/chartex" xmlns:cx7="http://schemas.microsoft.com/office/drawing/2016/5/13/chartex" xmlns:cx8="http://schemas.microsoft.com/office/drawing/2016/5/14/chartex" xmlns:mc="http://schemas.openxmlformats.org/markup-compatibility/2006" xmlns:aink="http://schemas.microsoft.com/office/drawing/2016/ink" xmlns:am3d="http://schemas.microsoft.com/office/drawing/2017/model3d" xmlns:o="urn:schemas-microsoft-com:office:office" xmlns:r="http://schemas.openxmlformats.org/officeDocument/2006/relationships" xmlns:m="http://schemas.openxmlformats.org/officeDocument/2006/math" xmlns:v="urn:schemas-microsoft-com:vml" xmlns:wp14="http://schemas.microsoft.com/office/word/2010/wordprocessingDrawing" xmlns:wp="http://schemas.openxmlformats.org/drawingml/2006/wordprocessingDrawing" xmlns:w10="urn:schemas-microsoft-com:office:word" xmlns:w="http://schemas.openxmlformats.org/wordprocessingml/2006/main" xmlns:w14="http://schemas.microsoft.com/office/word/2010/wordml" xmlns:w15="http://schemas.microsoft.com/office/word/2012/wordml" xmlns:w16cid="http://schemas.microsoft.com/office/word/2016/wordml/cid" xmlns:w16se="http://schemas.microsoft.com/office/word/2015/wordml/symex" xmlns:wpg="http://schemas.microsoft.com/office/word/2010/wordprocessingGroup" xmlns:wpi="http://schemas.microsoft.com/office/word/2010/wordprocessingInk" xmlns:wne="http://schemas.microsoft.com/office/word/2006/wordml" xmlns:wps="http://schemas.microsoft.com/office/word/2010/wordprocessingShape" mc:Ignorable="w14 w15 w16se w16cid wp14">
   <w:endnote w:type="separator" w:id="-1">
     <w:p>
       <w:r>
@@ -31122,7 +31009,7 @@
 </file>
 
 <file path=word/footer1.xml><?xml version="1.0" encoding="utf-8"?>
-<w:ftr xmlns:wpc="http://schemas.microsoft.com/office/word/2010/wordprocessingCanvas" xmlns:cx="http://schemas.microsoft.com/office/drawing/2014/chartex" xmlns:cx1="http://schemas.microsoft.com/office/drawing/2015/9/8/chartex" xmlns:cx2="http://schemas.microsoft.com/office/drawing/2015/10/21/chartex" xmlns:cx3="http://schemas.microsoft.com/office/drawing/2016/5/9/chartex" xmlns:cx4="http://schemas.microsoft.com/office/drawing/2016/5/10/chartex" xmlns:cx5="http://schemas.microsoft.com/office/drawing/2016/5/11/chartex" xmlns:mc="http://schemas.openxmlformats.org/markup-compatibility/2006" xmlns:o="urn:schemas-microsoft-com:office:office" xmlns:r="http://schemas.openxmlformats.org/officeDocument/2006/relationships" xmlns:m="http://schemas.openxmlformats.org/officeDocument/2006/math" xmlns:v="urn:schemas-microsoft-com:vml" xmlns:wp14="http://schemas.microsoft.com/office/word/2010/wordprocessingDrawing" xmlns:wp="http://schemas.openxmlformats.org/drawingml/2006/wordprocessingDrawing" xmlns:w10="urn:schemas-microsoft-com:office:word" xmlns:w="http://schemas.openxmlformats.org/wordprocessingml/2006/main" xmlns:w14="http://schemas.microsoft.com/office/word/2010/wordml" xmlns:w15="http://schemas.microsoft.com/office/word/2012/wordml" xmlns:w16se="http://schemas.microsoft.com/office/word/2015/wordml/symex" xmlns:wpg="http://schemas.microsoft.com/office/word/2010/wordprocessingGroup" xmlns:wpi="http://schemas.microsoft.com/office/word/2010/wordprocessingInk" xmlns:wne="http://schemas.microsoft.com/office/word/2006/wordml" xmlns:wps="http://schemas.microsoft.com/office/word/2010/wordprocessingShape" mc:Ignorable="w14 w15 w16se wp14">
+<w:ftr xmlns:wpc="http://schemas.microsoft.com/office/word/2010/wordprocessingCanvas" xmlns:cx="http://schemas.microsoft.com/office/drawing/2014/chartex" xmlns:cx1="http://schemas.microsoft.com/office/drawing/2015/9/8/chartex" xmlns:cx2="http://schemas.microsoft.com/office/drawing/2015/10/21/chartex" xmlns:cx3="http://schemas.microsoft.com/office/drawing/2016/5/9/chartex" xmlns:cx4="http://schemas.microsoft.com/office/drawing/2016/5/10/chartex" xmlns:cx5="http://schemas.microsoft.com/office/drawing/2016/5/11/chartex" xmlns:cx6="http://schemas.microsoft.com/office/drawing/2016/5/12/chartex" xmlns:cx7="http://schemas.microsoft.com/office/drawing/2016/5/13/chartex" xmlns:cx8="http://schemas.microsoft.com/office/drawing/2016/5/14/chartex" xmlns:mc="http://schemas.openxmlformats.org/markup-compatibility/2006" xmlns:aink="http://schemas.microsoft.com/office/drawing/2016/ink" xmlns:am3d="http://schemas.microsoft.com/office/drawing/2017/model3d" xmlns:o="urn:schemas-microsoft-com:office:office" xmlns:r="http://schemas.openxmlformats.org/officeDocument/2006/relationships" xmlns:m="http://schemas.openxmlformats.org/officeDocument/2006/math" xmlns:v="urn:schemas-microsoft-com:vml" xmlns:wp14="http://schemas.microsoft.com/office/word/2010/wordprocessingDrawing" xmlns:wp="http://schemas.openxmlformats.org/drawingml/2006/wordprocessingDrawing" xmlns:w10="urn:schemas-microsoft-com:office:word" xmlns:w="http://schemas.openxmlformats.org/wordprocessingml/2006/main" xmlns:w14="http://schemas.microsoft.com/office/word/2010/wordml" xmlns:w15="http://schemas.microsoft.com/office/word/2012/wordml" xmlns:w16cid="http://schemas.microsoft.com/office/word/2016/wordml/cid" xmlns:w16se="http://schemas.microsoft.com/office/word/2015/wordml/symex" xmlns:wpg="http://schemas.microsoft.com/office/word/2010/wordprocessingGroup" xmlns:wpi="http://schemas.microsoft.com/office/word/2010/wordprocessingInk" xmlns:wne="http://schemas.microsoft.com/office/word/2006/wordml" xmlns:wps="http://schemas.microsoft.com/office/word/2010/wordprocessingShape" mc:Ignorable="w14 w15 w16se w16cid wp14">
   <w:p>
     <w:pPr>
       <w:pStyle w:val="Footer"/>
@@ -31225,7 +31112,7 @@
 </file>
 
 <file path=word/footnotes.xml><?xml version="1.0" encoding="utf-8"?>
-<w:footnotes xmlns:wpc="http://schemas.microsoft.com/office/word/2010/wordprocessingCanvas" xmlns:cx="http://schemas.microsoft.com/office/drawing/2014/chartex" xmlns:cx1="http://schemas.microsoft.com/office/drawing/2015/9/8/chartex" xmlns:cx2="http://schemas.microsoft.com/office/drawing/2015/10/21/chartex" xmlns:cx3="http://schemas.microsoft.com/office/drawing/2016/5/9/chartex" xmlns:cx4="http://schemas.microsoft.com/office/drawing/2016/5/10/chartex" xmlns:cx5="http://schemas.microsoft.com/office/drawing/2016/5/11/chartex" xmlns:mc="http://schemas.openxmlformats.org/markup-compatibility/2006" xmlns:o="urn:schemas-microsoft-com:office:office" xmlns:r="http://schemas.openxmlformats.org/officeDocument/2006/relationships" xmlns:m="http://schemas.openxmlformats.org/officeDocument/2006/math" xmlns:v="urn:schemas-microsoft-com:vml" xmlns:wp14="http://schemas.microsoft.com/office/word/2010/wordprocessingDrawing" xmlns:wp="http://schemas.openxmlformats.org/drawingml/2006/wordprocessingDrawing" xmlns:w10="urn:schemas-microsoft-com:office:word" xmlns:w="http://schemas.openxmlformats.org/wordprocessingml/2006/main" xmlns:w14="http://schemas.microsoft.com/office/word/2010/wordml" xmlns:w15="http://schemas.microsoft.com/office/word/2012/wordml" xmlns:w16se="http://schemas.microsoft.com/office/word/2015/wordml/symex" xmlns:wpg="http://schemas.microsoft.com/office/word/2010/wordprocessingGroup" xmlns:wpi="http://schemas.microsoft.com/office/word/2010/wordprocessingInk" xmlns:wne="http://schemas.microsoft.com/office/word/2006/wordml" xmlns:wps="http://schemas.microsoft.com/office/word/2010/wordprocessingShape" mc:Ignorable="w14 w15 w16se wp14">
+<w:footnotes xmlns:wpc="http://schemas.microsoft.com/office/word/2010/wordprocessingCanvas" xmlns:cx="http://schemas.microsoft.com/office/drawing/2014/chartex" xmlns:cx1="http://schemas.microsoft.com/office/drawing/2015/9/8/chartex" xmlns:cx2="http://schemas.microsoft.com/office/drawing/2015/10/21/chartex" xmlns:cx3="http://schemas.microsoft.com/office/drawing/2016/5/9/chartex" xmlns:cx4="http://schemas.microsoft.com/office/drawing/2016/5/10/chartex" xmlns:cx5="http://schemas.microsoft.com/office/drawing/2016/5/11/chartex" xmlns:cx6="http://schemas.microsoft.com/office/drawing/2016/5/12/chartex" xmlns:cx7="http://schemas.microsoft.com/office/drawing/2016/5/13/chartex" xmlns:cx8="http://schemas.microsoft.com/office/drawing/2016/5/14/chartex" xmlns:mc="http://schemas.openxmlformats.org/markup-compatibility/2006" xmlns:aink="http://schemas.microsoft.com/office/drawing/2016/ink" xmlns:am3d="http://schemas.microsoft.com/office/drawing/2017/model3d" xmlns:o="urn:schemas-microsoft-com:office:office" xmlns:r="http://schemas.openxmlformats.org/officeDocument/2006/relationships" xmlns:m="http://schemas.openxmlformats.org/officeDocument/2006/math" xmlns:v="urn:schemas-microsoft-com:vml" xmlns:wp14="http://schemas.microsoft.com/office/word/2010/wordprocessingDrawing" xmlns:wp="http://schemas.openxmlformats.org/drawingml/2006/wordprocessingDrawing" xmlns:w10="urn:schemas-microsoft-com:office:word" xmlns:w="http://schemas.openxmlformats.org/wordprocessingml/2006/main" xmlns:w14="http://schemas.microsoft.com/office/word/2010/wordml" xmlns:w15="http://schemas.microsoft.com/office/word/2012/wordml" xmlns:w16cid="http://schemas.microsoft.com/office/word/2016/wordml/cid" xmlns:w16se="http://schemas.microsoft.com/office/word/2015/wordml/symex" xmlns:wpg="http://schemas.microsoft.com/office/word/2010/wordprocessingGroup" xmlns:wpi="http://schemas.microsoft.com/office/word/2010/wordprocessingInk" xmlns:wne="http://schemas.microsoft.com/office/word/2006/wordml" xmlns:wps="http://schemas.microsoft.com/office/word/2010/wordprocessingShape" mc:Ignorable="w14 w15 w16se w16cid wp14">
   <w:footnote w:type="separator" w:id="-1">
     <w:p>
       <w:r>
@@ -31244,7 +31131,7 @@
 </file>
 
 <file path=word/header1.xml><?xml version="1.0" encoding="utf-8"?>
-<w:hdr xmlns:wpc="http://schemas.microsoft.com/office/word/2010/wordprocessingCanvas" xmlns:cx="http://schemas.microsoft.com/office/drawing/2014/chartex" xmlns:cx1="http://schemas.microsoft.com/office/drawing/2015/9/8/chartex" xmlns:cx2="http://schemas.microsoft.com/office/drawing/2015/10/21/chartex" xmlns:cx3="http://schemas.microsoft.com/office/drawing/2016/5/9/chartex" xmlns:cx4="http://schemas.microsoft.com/office/drawing/2016/5/10/chartex" xmlns:cx5="http://schemas.microsoft.com/office/drawing/2016/5/11/chartex" xmlns:mc="http://schemas.openxmlformats.org/markup-compatibility/2006" xmlns:o="urn:schemas-microsoft-com:office:office" xmlns:r="http://schemas.openxmlformats.org/officeDocument/2006/relationships" xmlns:m="http://schemas.openxmlformats.org/officeDocument/2006/math" xmlns:v="urn:schemas-microsoft-com:vml" xmlns:wp14="http://schemas.microsoft.com/office/word/2010/wordprocessingDrawing" xmlns:wp="http://schemas.openxmlformats.org/drawingml/2006/wordprocessingDrawing" xmlns:w10="urn:schemas-microsoft-com:office:word" xmlns:w="http://schemas.openxmlformats.org/wordprocessingml/2006/main" xmlns:w14="http://schemas.microsoft.com/office/word/2010/wordml" xmlns:w15="http://schemas.microsoft.com/office/word/2012/wordml" xmlns:w16se="http://schemas.microsoft.com/office/word/2015/wordml/symex" xmlns:wpg="http://schemas.microsoft.com/office/word/2010/wordprocessingGroup" xmlns:wpi="http://schemas.microsoft.com/office/word/2010/wordprocessingInk" xmlns:wne="http://schemas.microsoft.com/office/word/2006/wordml" xmlns:wps="http://schemas.microsoft.com/office/word/2010/wordprocessingShape" mc:Ignorable="w14 w15 w16se wp14">
+<w:hdr xmlns:wpc="http://schemas.microsoft.com/office/word/2010/wordprocessingCanvas" xmlns:cx="http://schemas.microsoft.com/office/drawing/2014/chartex" xmlns:cx1="http://schemas.microsoft.com/office/drawing/2015/9/8/chartex" xmlns:cx2="http://schemas.microsoft.com/office/drawing/2015/10/21/chartex" xmlns:cx3="http://schemas.microsoft.com/office/drawing/2016/5/9/chartex" xmlns:cx4="http://schemas.microsoft.com/office/drawing/2016/5/10/chartex" xmlns:cx5="http://schemas.microsoft.com/office/drawing/2016/5/11/chartex" xmlns:cx6="http://schemas.microsoft.com/office/drawing/2016/5/12/chartex" xmlns:cx7="http://schemas.microsoft.com/office/drawing/2016/5/13/chartex" xmlns:cx8="http://schemas.microsoft.com/office/drawing/2016/5/14/chartex" xmlns:mc="http://schemas.openxmlformats.org/markup-compatibility/2006" xmlns:aink="http://schemas.microsoft.com/office/drawing/2016/ink" xmlns:am3d="http://schemas.microsoft.com/office/drawing/2017/model3d" xmlns:o="urn:schemas-microsoft-com:office:office" xmlns:r="http://schemas.openxmlformats.org/officeDocument/2006/relationships" xmlns:m="http://schemas.openxmlformats.org/officeDocument/2006/math" xmlns:v="urn:schemas-microsoft-com:vml" xmlns:wp14="http://schemas.microsoft.com/office/word/2010/wordprocessingDrawing" xmlns:wp="http://schemas.openxmlformats.org/drawingml/2006/wordprocessingDrawing" xmlns:w10="urn:schemas-microsoft-com:office:word" xmlns:w="http://schemas.openxmlformats.org/wordprocessingml/2006/main" xmlns:w14="http://schemas.microsoft.com/office/word/2010/wordml" xmlns:w15="http://schemas.microsoft.com/office/word/2012/wordml" xmlns:w16cid="http://schemas.microsoft.com/office/word/2016/wordml/cid" xmlns:w16se="http://schemas.microsoft.com/office/word/2015/wordml/symex" xmlns:wpg="http://schemas.microsoft.com/office/word/2010/wordprocessingGroup" xmlns:wpi="http://schemas.microsoft.com/office/word/2010/wordprocessingInk" xmlns:wne="http://schemas.microsoft.com/office/word/2006/wordml" xmlns:wps="http://schemas.microsoft.com/office/word/2010/wordprocessingShape" mc:Ignorable="w14 w15 w16se w16cid wp14">
   <w:p>
     <w:pPr>
       <w:pStyle w:val="Header"/>
@@ -31270,7 +31157,7 @@
 </file>
 
 <file path=word/numbering.xml><?xml version="1.0" encoding="utf-8"?>
-<w:numbering xmlns:wpc="http://schemas.microsoft.com/office/word/2010/wordprocessingCanvas" xmlns:cx="http://schemas.microsoft.com/office/drawing/2014/chartex" xmlns:cx1="http://schemas.microsoft.com/office/drawing/2015/9/8/chartex" xmlns:cx2="http://schemas.microsoft.com/office/drawing/2015/10/21/chartex" xmlns:cx3="http://schemas.microsoft.com/office/drawing/2016/5/9/chartex" xmlns:cx4="http://schemas.microsoft.com/office/drawing/2016/5/10/chartex" xmlns:cx5="http://schemas.microsoft.com/office/drawing/2016/5/11/chartex" xmlns:mc="http://schemas.openxmlformats.org/markup-compatibility/2006" xmlns:o="urn:schemas-microsoft-com:office:office" xmlns:r="http://schemas.openxmlformats.org/officeDocument/2006/relationships" xmlns:m="http://schemas.openxmlformats.org/officeDocument/2006/math" xmlns:v="urn:schemas-microsoft-com:vml" xmlns:wp14="http://schemas.microsoft.com/office/word/2010/wordprocessingDrawing" xmlns:wp="http://schemas.openxmlformats.org/drawingml/2006/wordprocessingDrawing" xmlns:w10="urn:schemas-microsoft-com:office:word" xmlns:w="http://schemas.openxmlformats.org/wordprocessingml/2006/main" xmlns:w14="http://schemas.microsoft.com/office/word/2010/wordml" xmlns:w15="http://schemas.microsoft.com/office/word/2012/wordml" xmlns:w16se="http://schemas.microsoft.com/office/word/2015/wordml/symex" xmlns:wpg="http://schemas.microsoft.com/office/word/2010/wordprocessingGroup" xmlns:wpi="http://schemas.microsoft.com/office/word/2010/wordprocessingInk" xmlns:wne="http://schemas.microsoft.com/office/word/2006/wordml" xmlns:wps="http://schemas.microsoft.com/office/word/2010/wordprocessingShape" mc:Ignorable="w14 w15 w16se wp14">
+<w:numbering xmlns:wpc="http://schemas.microsoft.com/office/word/2010/wordprocessingCanvas" xmlns:cx="http://schemas.microsoft.com/office/drawing/2014/chartex" xmlns:cx1="http://schemas.microsoft.com/office/drawing/2015/9/8/chartex" xmlns:cx2="http://schemas.microsoft.com/office/drawing/2015/10/21/chartex" xmlns:cx3="http://schemas.microsoft.com/office/drawing/2016/5/9/chartex" xmlns:cx4="http://schemas.microsoft.com/office/drawing/2016/5/10/chartex" xmlns:cx5="http://schemas.microsoft.com/office/drawing/2016/5/11/chartex" xmlns:cx6="http://schemas.microsoft.com/office/drawing/2016/5/12/chartex" xmlns:cx7="http://schemas.microsoft.com/office/drawing/2016/5/13/chartex" xmlns:cx8="http://schemas.microsoft.com/office/drawing/2016/5/14/chartex" xmlns:mc="http://schemas.openxmlformats.org/markup-compatibility/2006" xmlns:aink="http://schemas.microsoft.com/office/drawing/2016/ink" xmlns:am3d="http://schemas.microsoft.com/office/drawing/2017/model3d" xmlns:o="urn:schemas-microsoft-com:office:office" xmlns:r="http://schemas.openxmlformats.org/officeDocument/2006/relationships" xmlns:m="http://schemas.openxmlformats.org/officeDocument/2006/math" xmlns:v="urn:schemas-microsoft-com:vml" xmlns:wp14="http://schemas.microsoft.com/office/word/2010/wordprocessingDrawing" xmlns:wp="http://schemas.openxmlformats.org/drawingml/2006/wordprocessingDrawing" xmlns:w10="urn:schemas-microsoft-com:office:word" xmlns:w="http://schemas.openxmlformats.org/wordprocessingml/2006/main" xmlns:w14="http://schemas.microsoft.com/office/word/2010/wordml" xmlns:w15="http://schemas.microsoft.com/office/word/2012/wordml" xmlns:w16cid="http://schemas.microsoft.com/office/word/2016/wordml/cid" xmlns:w16se="http://schemas.microsoft.com/office/word/2015/wordml/symex" xmlns:wpg="http://schemas.microsoft.com/office/word/2010/wordprocessingGroup" xmlns:wpi="http://schemas.microsoft.com/office/word/2010/wordprocessingInk" xmlns:wne="http://schemas.microsoft.com/office/word/2006/wordml" xmlns:wps="http://schemas.microsoft.com/office/word/2010/wordprocessingShape" mc:Ignorable="w14 w15 w16se w16cid wp14">
   <w:abstractNum w:abstractNumId="0" w15:restartNumberingAfterBreak="0">
     <w:nsid w:val="07836794"/>
     <w:multiLevelType w:val="multilevel"/>
@@ -34726,7 +34613,7 @@
 </file>
 
 <file path=word/styles.xml><?xml version="1.0" encoding="utf-8"?>
-<w:styles xmlns:mc="http://schemas.openxmlformats.org/markup-compatibility/2006" xmlns:r="http://schemas.openxmlformats.org/officeDocument/2006/relationships" xmlns:w="http://schemas.openxmlformats.org/wordprocessingml/2006/main" xmlns:w14="http://schemas.microsoft.com/office/word/2010/wordml" xmlns:w15="http://schemas.microsoft.com/office/word/2012/wordml" xmlns:w16se="http://schemas.microsoft.com/office/word/2015/wordml/symex" mc:Ignorable="w14 w15 w16se">
+<w:styles xmlns:mc="http://schemas.openxmlformats.org/markup-compatibility/2006" xmlns:r="http://schemas.openxmlformats.org/officeDocument/2006/relationships" xmlns:w="http://schemas.openxmlformats.org/wordprocessingml/2006/main" xmlns:w14="http://schemas.microsoft.com/office/word/2010/wordml" xmlns:w15="http://schemas.microsoft.com/office/word/2012/wordml" xmlns:w16cid="http://schemas.microsoft.com/office/word/2016/wordml/cid" xmlns:w16se="http://schemas.microsoft.com/office/word/2015/wordml/symex" mc:Ignorable="w14 w15 w16se w16cid">
   <w:docDefaults>
     <w:rPrDefault>
       <w:rPr>
@@ -34742,7 +34629,7 @@
       </w:pPr>
     </w:pPrDefault>
   </w:docDefaults>
-  <w:latentStyles w:defLockedState="0" w:defUIPriority="99" w:defSemiHidden="0" w:defUnhideWhenUsed="0" w:defQFormat="0" w:count="374">
+  <w:latentStyles w:defLockedState="0" w:defUIPriority="99" w:defSemiHidden="0" w:defUnhideWhenUsed="0" w:defQFormat="0" w:count="377">
     <w:lsdException w:name="Normal" w:uiPriority="0" w:qFormat="1"/>
     <w:lsdException w:name="heading 1" w:uiPriority="0" w:qFormat="1"/>
     <w:lsdException w:name="heading 2" w:semiHidden="1" w:uiPriority="9" w:unhideWhenUsed="1" w:qFormat="1"/>
@@ -34848,7 +34735,6 @@
     <w:lsdException w:name="HTML Sample" w:semiHidden="1" w:unhideWhenUsed="1"/>
     <w:lsdException w:name="HTML Typewriter" w:semiHidden="1" w:unhideWhenUsed="1"/>
     <w:lsdException w:name="HTML Variable" w:semiHidden="1" w:unhideWhenUsed="1"/>
-    <w:lsdException w:name="Normal Table" w:semiHidden="1" w:unhideWhenUsed="1"/>
     <w:lsdException w:name="annotation subject" w:semiHidden="1" w:unhideWhenUsed="1"/>
     <w:lsdException w:name="No List" w:semiHidden="1" w:unhideWhenUsed="1"/>
     <w:lsdException w:name="Outline List 1" w:semiHidden="1" w:unhideWhenUsed="1"/>
@@ -34893,7 +34779,6 @@
     <w:lsdException w:name="Table Professional" w:semiHidden="1" w:unhideWhenUsed="1"/>
     <w:lsdException w:name="Table Subtle 1" w:semiHidden="1" w:unhideWhenUsed="1"/>
     <w:lsdException w:name="Table Subtle 2" w:semiHidden="1" w:unhideWhenUsed="1"/>
-    <w:lsdException w:name="Table Web 1" w:semiHidden="1" w:unhideWhenUsed="1"/>
     <w:lsdException w:name="Table Web 2" w:semiHidden="1" w:unhideWhenUsed="1"/>
     <w:lsdException w:name="Table Web 3" w:semiHidden="1" w:unhideWhenUsed="1"/>
     <w:lsdException w:name="Balloon Text" w:semiHidden="1" w:unhideWhenUsed="1"/>
@@ -35010,9 +34895,6 @@
     <w:lsdException w:name="Book Title" w:uiPriority="33" w:qFormat="1"/>
     <w:lsdException w:name="Bibliography" w:semiHidden="1" w:uiPriority="37" w:unhideWhenUsed="1"/>
     <w:lsdException w:name="TOC Heading" w:semiHidden="1" w:uiPriority="39" w:unhideWhenUsed="1" w:qFormat="1"/>
-    <w:lsdException w:name="Grid Table 1 Light" w:semiHidden="1" w:unhideWhenUsed="1"/>
-    <w:lsdException w:name="Grid Table 2" w:semiHidden="1" w:unhideWhenUsed="1"/>
-    <w:lsdException w:name="Grid Table 3" w:semiHidden="1" w:unhideWhenUsed="1"/>
     <w:lsdException w:name="Grid Table 4" w:uiPriority="49"/>
     <w:lsdException w:name="Grid Table 5 Dark" w:uiPriority="50"/>
     <w:lsdException w:name="Grid Table 6 Colorful" w:uiPriority="51"/>
@@ -35111,6 +34993,9 @@
     <w:lsdException w:name="Mention" w:semiHidden="1" w:unhideWhenUsed="1"/>
     <w:lsdException w:name="Smart Hyperlink" w:semiHidden="1" w:unhideWhenUsed="1"/>
     <w:lsdException w:name="Hashtag" w:semiHidden="1" w:unhideWhenUsed="1"/>
+    <w:lsdException w:name="Unresolved Mention" w:semiHidden="1" w:unhideWhenUsed="1"/>
+    <w:lsdException w:name="Smart Link" w:semiHidden="1" w:unhideWhenUsed="1"/>
+    <w:lsdException w:name="Smart Link Error" w:semiHidden="1" w:unhideWhenUsed="1"/>
   </w:latentStyles>
   <w:style w:type="paragraph" w:default="1" w:styleId="Normal">
     <w:name w:val="Normal"/>
@@ -35254,8 +35139,8 @@
       </w:tblBorders>
     </w:tblPr>
   </w:style>
-  <w:style w:type="character" w:customStyle="1" w:styleId="UnresolvedMention">
-    <w:name w:val="Unresolved Mention"/>
+  <w:style w:type="character" w:customStyle="1" w:styleId="UnresolvedMention1">
+    <w:name w:val="Unresolved Mention1"/>
     <w:basedOn w:val="DefaultParagraphFont"/>
     <w:uiPriority w:val="99"/>
     <w:semiHidden/>

</xml_diff>